<commit_message>
Too Much Shit Man, but almost Done
</commit_message>
<xml_diff>
--- a/SQL Script INSERT.docx
+++ b/SQL Script INSERT.docx
@@ -3,6 +3,7 @@
 <w:document xmlns:wpc="http://schemas.microsoft.com/office/word/2010/wordprocessingCanvas" xmlns:mc="http://schemas.openxmlformats.org/markup-compatibility/2006" xmlns:o="urn:schemas-microsoft-com:office:office" xmlns:r="http://schemas.openxmlformats.org/officeDocument/2006/relationships" xmlns:m="http://schemas.openxmlformats.org/officeDocument/2006/math" xmlns:v="urn:schemas-microsoft-com:vml" xmlns:wp14="http://schemas.microsoft.com/office/word/2010/wordprocessingDrawing" xmlns:wp="http://schemas.openxmlformats.org/drawingml/2006/wordprocessingDrawing" xmlns:w10="urn:schemas-microsoft-com:office:word" xmlns:w="http://schemas.openxmlformats.org/wordprocessingml/2006/main" xmlns:w14="http://schemas.microsoft.com/office/word/2010/wordml" xmlns:w15="http://schemas.microsoft.com/office/word/2012/wordml" xmlns:wpg="http://schemas.microsoft.com/office/word/2010/wordprocessingGroup" xmlns:wpi="http://schemas.microsoft.com/office/word/2010/wordprocessingInk" xmlns:wne="http://schemas.microsoft.com/office/word/2006/wordml" xmlns:wps="http://schemas.microsoft.com/office/word/2010/wordprocessingShape" mc:Ignorable="w14 w15 wp14">
   <w:body>
     <w:p>
+      <w:bookmarkStart w:id="0" w:name="_GoBack"/>
       <w:r>
         <w:t>#donos</w:t>
       </w:r>
@@ -51,10 +52,7 @@
         <w:t>");</w:t>
       </w:r>
     </w:p>
-    <w:p>
-      <w:bookmarkStart w:id="0" w:name="_GoBack"/>
-      <w:bookmarkEnd w:id="0"/>
-    </w:p>
+    <w:p/>
     <w:p>
       <w:r>
         <w:t>#lojas</w:t>
@@ -357,7 +355,16 @@
       </w:r>
       <w:proofErr w:type="spellEnd"/>
       <w:r>
-        <w:t>) VALUES("JOAQUIM ENRICO MENDES","(15)2362-3237","814.108.848-30","joaquimmendes@gerente.goldfork.com","joaquim35745600",1)</w:t>
+        <w:t>, ativo</w:t>
+      </w:r>
+      <w:r>
+        <w:t>) VALUES("JOAQUIM ENRICO MENDES","(15)2362-3237","814.108.848-30","joaquimmendes@gerente.goldfork.com","joaquim35745600",1</w:t>
+      </w:r>
+      <w:r>
+        <w:t>,true</w:t>
+      </w:r>
+      <w:r>
+        <w:t>)</w:t>
       </w:r>
       <w:r>
         <w:t>;</w:t>
@@ -400,10 +407,24 @@
       </w:r>
       <w:proofErr w:type="spellEnd"/>
       <w:r>
+        <w:t>, ativo</w:t>
+      </w:r>
+      <w:r>
         <w:t>) VALUES("PEDRO HENRIQUE CAUÃ</w:t>
       </w:r>
       <w:r>
-        <w:t xml:space="preserve"> NICOLAS OLIVEIRA","(11)7353-7837","901.763.578-90","pedronicolas@gerente.goldfork.com","nickoliveira78785",2)</w:t>
+        <w:t xml:space="preserve"> NICOLAS OLIVEIRA","(11)7353-7837","901.763.578-90","pedronicolas@gerente.goldfork.com","nickoliveira78785",2</w:t>
+      </w:r>
+      <w:r>
+        <w:t xml:space="preserve">, </w:t>
+      </w:r>
+      <w:proofErr w:type="spellStart"/>
+      <w:r>
+        <w:t>true</w:t>
+      </w:r>
+      <w:proofErr w:type="spellEnd"/>
+      <w:r>
+        <w:t>)</w:t>
       </w:r>
       <w:r>
         <w:t>;</w:t>
@@ -443,7 +464,21 @@
       </w:r>
       <w:proofErr w:type="spellEnd"/>
       <w:r>
-        <w:t>) VALUES("MIGUEL BRENO CALEBE MENDES","(22)9819-8198","644.234.608-07","miguelcelebe85@gerente.goldfork.com","brenoveloz13",3)</w:t>
+        <w:t>, ativo</w:t>
+      </w:r>
+      <w:r>
+        <w:t>) VALUES("MIGUEL BRENO CALEBE MENDES","(22)9819-8198","644.234.608-07","miguelcelebe85@gerente.goldfork.com","brenoveloz13",3</w:t>
+      </w:r>
+      <w:r>
+        <w:t xml:space="preserve">, </w:t>
+      </w:r>
+      <w:proofErr w:type="spellStart"/>
+      <w:r>
+        <w:t>true</w:t>
+      </w:r>
+      <w:proofErr w:type="spellEnd"/>
+      <w:r>
+        <w:t>)</w:t>
       </w:r>
       <w:r>
         <w:t>;</w:t>
@@ -495,7 +530,21 @@
       </w:r>
       <w:proofErr w:type="spellEnd"/>
       <w:r>
-        <w:t>) VALUES("MARIA D'ASSUNÇÃO SILVA","(98)1984-9841","651.689.497-97","mariasilva@caixa.goldfork.com","mmsilva7898",2)</w:t>
+        <w:t>, ativo</w:t>
+      </w:r>
+      <w:r>
+        <w:t>) VALUES("MARIA D'ASSUNÇÃO SILVA","(98)1984-9841","651.689.497-97","mariasilva@caixa.goldfork.com","mmsilva7898",2</w:t>
+      </w:r>
+      <w:r>
+        <w:t xml:space="preserve">, </w:t>
+      </w:r>
+      <w:proofErr w:type="spellStart"/>
+      <w:r>
+        <w:t>true</w:t>
+      </w:r>
+      <w:proofErr w:type="spellEnd"/>
+      <w:r>
+        <w:t>)</w:t>
       </w:r>
       <w:r>
         <w:t>;</w:t>
@@ -535,7 +584,21 @@
       </w:r>
       <w:proofErr w:type="spellEnd"/>
       <w:r>
-        <w:t>) VALUES("CÉSAR DE MORAES JUNIOR","(16)9819-8498","165.168.198-49","cesarjunior@caixa.goldfork.com","cesarmoraes1515",1)</w:t>
+        <w:t>, ativo</w:t>
+      </w:r>
+      <w:r>
+        <w:t>) VALUES("CÉSAR DE MORAES JUNIOR","(16)9819-8498","165.168.198-49","cesarjunior@caixa.goldfork.com","cesarmoraes1515",1</w:t>
+      </w:r>
+      <w:r>
+        <w:t xml:space="preserve">, </w:t>
+      </w:r>
+      <w:proofErr w:type="spellStart"/>
+      <w:r>
+        <w:t>true</w:t>
+      </w:r>
+      <w:proofErr w:type="spellEnd"/>
+      <w:r>
+        <w:t>)</w:t>
       </w:r>
       <w:r>
         <w:t>;</w:t>
@@ -578,10 +641,24 @@
       </w:r>
       <w:proofErr w:type="spellEnd"/>
       <w:r>
+        <w:t>, ativo</w:t>
+      </w:r>
+      <w:r>
         <w:t xml:space="preserve">) VALUES("BRUNO SANTOS DE </w:t>
       </w:r>
       <w:r>
-        <w:t>LIMA","(25)8481-9812","698.547.818-48","brunolima@caixa.goldfork.com","bruno12345",1)</w:t>
+        <w:t>LIMA","(25)8481-9812","698.547.818-48","brunolima@caixa.goldfork.com","bruno12345",1</w:t>
+      </w:r>
+      <w:r>
+        <w:t xml:space="preserve">, </w:t>
+      </w:r>
+      <w:proofErr w:type="spellStart"/>
+      <w:r>
+        <w:t>true</w:t>
+      </w:r>
+      <w:proofErr w:type="spellEnd"/>
+      <w:r>
+        <w:t>)</w:t>
       </w:r>
       <w:r>
         <w:t>;</w:t>
@@ -622,7 +699,21 @@
       </w:r>
       <w:proofErr w:type="spellEnd"/>
       <w:r>
-        <w:t>) VALUES("EDUARDO COSTA DE SOUZA","(12)6548-9789","254.148.489-51","eduardocosta@caixa.goldfork.com","educostinha13",2)</w:t>
+        <w:t>, ativo</w:t>
+      </w:r>
+      <w:r>
+        <w:t>) VALUES("EDUARDO COSTA DE SOUZA","(12)6548-9789","254.148.489-51","eduardocosta@caixa.goldfork.com","educostinha13",2</w:t>
+      </w:r>
+      <w:r>
+        <w:t xml:space="preserve">, </w:t>
+      </w:r>
+      <w:proofErr w:type="spellStart"/>
+      <w:r>
+        <w:t>true</w:t>
+      </w:r>
+      <w:proofErr w:type="spellEnd"/>
+      <w:r>
+        <w:t>)</w:t>
       </w:r>
       <w:r>
         <w:t>;</w:t>
@@ -662,7 +753,21 @@
       </w:r>
       <w:proofErr w:type="spellEnd"/>
       <w:r>
-        <w:t>) VALUES("SOPHIE EMANUELLY DE PAULA","(62)8655-7929","361.580.191-19","sophiepaula@caixa.goldfork.com","emanuelly361",1)</w:t>
+        <w:t>, ativo</w:t>
+      </w:r>
+      <w:r>
+        <w:t>) VALUES("SOPHIE EMANUELLY DE PAULA","(62)8655-7929","361.580.191-19","sophiepaula@caixa.goldfork.com","emanuelly361",1</w:t>
+      </w:r>
+      <w:r>
+        <w:t xml:space="preserve">, </w:t>
+      </w:r>
+      <w:proofErr w:type="spellStart"/>
+      <w:r>
+        <w:t>true</w:t>
+      </w:r>
+      <w:proofErr w:type="spellEnd"/>
+      <w:r>
+        <w:t>)</w:t>
       </w:r>
       <w:r>
         <w:t>;</w:t>
@@ -703,10 +808,24 @@
       </w:r>
       <w:proofErr w:type="spellEnd"/>
       <w:r>
+        <w:t>, ativo</w:t>
+      </w:r>
+      <w:r>
         <w:t>) VALUES("JOSÉ</w:t>
       </w:r>
       <w:r>
-        <w:t xml:space="preserve"> MARIA DA SILVA","(15)6168-4984","051.668.498-91",1)</w:t>
+        <w:t xml:space="preserve"> MARIA DA SILVA","(15)6168-4984","051.668.498-91",1</w:t>
+      </w:r>
+      <w:r>
+        <w:t xml:space="preserve">, </w:t>
+      </w:r>
+      <w:proofErr w:type="spellStart"/>
+      <w:r>
+        <w:t>true</w:t>
+      </w:r>
+      <w:proofErr w:type="spellEnd"/>
+      <w:r>
+        <w:t>)</w:t>
       </w:r>
       <w:r>
         <w:t>;</w:t>
@@ -738,7 +857,21 @@
       </w:r>
       <w:proofErr w:type="spellEnd"/>
       <w:r>
-        <w:t>) VALUES("ANDERSON COSTA RIBEIRO","(75)2753-7863","277.507.507-52",1)</w:t>
+        <w:t>, ativo</w:t>
+      </w:r>
+      <w:r>
+        <w:t>) VALUES("ANDERSON COSTA RIBEIRO","(75)2753-7863","277.507.507-52",1</w:t>
+      </w:r>
+      <w:r>
+        <w:t xml:space="preserve">, </w:t>
+      </w:r>
+      <w:proofErr w:type="spellStart"/>
+      <w:r>
+        <w:t>true</w:t>
+      </w:r>
+      <w:proofErr w:type="spellEnd"/>
+      <w:r>
+        <w:t>)</w:t>
       </w:r>
       <w:r>
         <w:t>;</w:t>
@@ -770,7 +903,21 @@
       </w:r>
       <w:proofErr w:type="spellEnd"/>
       <w:r>
-        <w:t>) VALUES("MARCOS SANTOS DA SILVA","(43)4323-4235","215.125.123-22",1)</w:t>
+        <w:t>, ativo</w:t>
+      </w:r>
+      <w:r>
+        <w:t>) VALUES("MARCOS SANTOS DA SILVA","(43)4323-4235","215.125.123-22",1</w:t>
+      </w:r>
+      <w:r>
+        <w:t xml:space="preserve">, </w:t>
+      </w:r>
+      <w:proofErr w:type="spellStart"/>
+      <w:r>
+        <w:t>true</w:t>
+      </w:r>
+      <w:proofErr w:type="spellEnd"/>
+      <w:r>
+        <w:t>)</w:t>
       </w:r>
       <w:r>
         <w:t>;</w:t>
@@ -802,7 +949,21 @@
       </w:r>
       <w:proofErr w:type="spellEnd"/>
       <w:r>
-        <w:t>) VALUES("PEDRO CAUÊ CAIO COSTA","(41)2312-5125","402.245.306-07",1)</w:t>
+        <w:t>, ativo</w:t>
+      </w:r>
+      <w:r>
+        <w:t>) VALUES("PEDRO CAUÊ CAIO COSTA","(41)2312-5125","402.245.306-07",1</w:t>
+      </w:r>
+      <w:r>
+        <w:t xml:space="preserve">, </w:t>
+      </w:r>
+      <w:proofErr w:type="spellStart"/>
+      <w:r>
+        <w:t>true</w:t>
+      </w:r>
+      <w:proofErr w:type="spellEnd"/>
+      <w:r>
+        <w:t>)</w:t>
       </w:r>
       <w:r>
         <w:t>;</w:t>
@@ -840,7 +1001,21 @@
       </w:r>
       <w:proofErr w:type="spellEnd"/>
       <w:r>
-        <w:t>) VALUES("RAFAEL FERRARI DO ESPIRITO SANTO","(23)4336-2366","424.125.236-23",1)</w:t>
+        <w:t>, ativo</w:t>
+      </w:r>
+      <w:r>
+        <w:t>) VALUES("RAFAEL FERRARI DO ESPIRITO SANTO","(23)4336-2366","424.125.236-23",1</w:t>
+      </w:r>
+      <w:r>
+        <w:t xml:space="preserve">, </w:t>
+      </w:r>
+      <w:proofErr w:type="spellStart"/>
+      <w:r>
+        <w:t>true</w:t>
+      </w:r>
+      <w:proofErr w:type="spellEnd"/>
+      <w:r>
+        <w:t>)</w:t>
       </w:r>
       <w:r>
         <w:t>;</w:t>
@@ -875,10 +1050,24 @@
       </w:r>
       <w:proofErr w:type="spellEnd"/>
       <w:r>
+        <w:t>, ativo</w:t>
+      </w:r>
+      <w:r>
         <w:t>) VALUES("CÉ</w:t>
       </w:r>
       <w:r>
-        <w:t>SAR CALEBE ALEXANDRE ALMEIDA","(37)5378-3783","773.732.148-94",1)</w:t>
+        <w:t>SAR CALEBE ALEXANDRE ALMEIDA","(37)5378-3783","773.732.148-94",1</w:t>
+      </w:r>
+      <w:r>
+        <w:t xml:space="preserve">, </w:t>
+      </w:r>
+      <w:proofErr w:type="spellStart"/>
+      <w:r>
+        <w:t>true</w:t>
+      </w:r>
+      <w:proofErr w:type="spellEnd"/>
+      <w:r>
+        <w:t>)</w:t>
       </w:r>
       <w:r>
         <w:t>;</w:t>
@@ -910,7 +1099,21 @@
       </w:r>
       <w:proofErr w:type="spellEnd"/>
       <w:r>
-        <w:t>) VALUES("DIOGO THEO BARBOSA","(11)2342-3632","025.579.468-18",1)</w:t>
+        <w:t>, ativo</w:t>
+      </w:r>
+      <w:r>
+        <w:t>) VALUES("DIOGO THEO BARBOSA","(11)2342-3632","025.579.468-18",1</w:t>
+      </w:r>
+      <w:r>
+        <w:t xml:space="preserve">, </w:t>
+      </w:r>
+      <w:proofErr w:type="spellStart"/>
+      <w:r>
+        <w:t>true</w:t>
+      </w:r>
+      <w:proofErr w:type="spellEnd"/>
+      <w:r>
+        <w:t>)</w:t>
       </w:r>
       <w:r>
         <w:t>;</w:t>
@@ -945,6 +1148,9 @@
       </w:r>
       <w:proofErr w:type="spellEnd"/>
       <w:r>
+        <w:t>, ativo</w:t>
+      </w:r>
+      <w:r>
         <w:t xml:space="preserve">) VALUES("FILIPE </w:t>
       </w:r>
       <w:r>
@@ -954,7 +1160,18 @@
         <w:t>LIO</w:t>
       </w:r>
       <w:r>
-        <w:t xml:space="preserve"> MARCELO ALVES","(12)5484-9819","634.426.268-03",1)</w:t>
+        <w:t xml:space="preserve"> MARCELO ALVES","(12)5484-9819","634.426.268-03",1</w:t>
+      </w:r>
+      <w:r>
+        <w:t xml:space="preserve">, </w:t>
+      </w:r>
+      <w:proofErr w:type="spellStart"/>
+      <w:r>
+        <w:t>true</w:t>
+      </w:r>
+      <w:proofErr w:type="spellEnd"/>
+      <w:r>
+        <w:t>)</w:t>
       </w:r>
       <w:r>
         <w:t>;</w:t>
@@ -986,7 +1203,21 @@
       </w:r>
       <w:proofErr w:type="spellEnd"/>
       <w:r>
-        <w:t>) VALUES("EDUARDA HELOISA COSTA","(38)3648-9066","457.855.256-07",1)</w:t>
+        <w:t>, ativo</w:t>
+      </w:r>
+      <w:r>
+        <w:t>) VALUES("EDUARDA HELOISA COSTA","(38)3648-9066","457.855.256-07",1</w:t>
+      </w:r>
+      <w:r>
+        <w:t xml:space="preserve">, </w:t>
+      </w:r>
+      <w:proofErr w:type="spellStart"/>
+      <w:r>
+        <w:t>true</w:t>
+      </w:r>
+      <w:proofErr w:type="spellEnd"/>
+      <w:r>
+        <w:t>)</w:t>
       </w:r>
       <w:r>
         <w:t>;</w:t>
@@ -5609,6 +5840,7 @@
       </w:r>
     </w:p>
     <w:p/>
+    <w:bookmarkEnd w:id="0"/>
     <w:p/>
     <w:sectPr>
       <w:pgSz w:w="11906" w:h="16838"/>

</xml_diff>